<commit_message>
new models without alfalfa
</commit_message>
<xml_diff>
--- a/5-Analysis/hypothesis-1-comparable-weed-suppression-1-control.docx
+++ b/5-Analysis/hypothesis-1-comparable-weed-suppression-1-control.docx
@@ -194,25 +194,13 @@
         <w:rPr>
           <w:rStyle w:val="NormalTok"/>
         </w:rPr>
-        <w:t xml:space="preserve">(</w:t>
+        <w:t xml:space="preserve">(treatment </w:t>
       </w:r>
       <w:r>
         <w:rPr>
           <w:rStyle w:val="SpecialCharTok"/>
         </w:rPr>
-        <w:t xml:space="preserve">!</w:t>
-      </w:r>
-      <w:r>
-        <w:rPr>
-          <w:rStyle w:val="NormalTok"/>
-        </w:rPr>
-        <w:t xml:space="preserve">treatment </w:t>
-      </w:r>
-      <w:r>
-        <w:rPr>
-          <w:rStyle w:val="SpecialCharTok"/>
-        </w:rPr>
-        <w:t xml:space="preserve">%in%</w:t>
+        <w:t xml:space="preserve">!=</w:t>
       </w:r>
       <w:r>
         <w:rPr>
@@ -222,18 +210,6 @@
       </w:r>
       <w:r>
         <w:rPr>
-          <w:rStyle w:val="FunctionTok"/>
-        </w:rPr>
-        <w:t xml:space="preserve">c</w:t>
-      </w:r>
-      <w:r>
-        <w:rPr>
-          <w:rStyle w:val="NormalTok"/>
-        </w:rPr>
-        <w:t xml:space="preserve">(</w:t>
-      </w:r>
-      <w:r>
-        <w:rPr>
           <w:rStyle w:val="StringTok"/>
         </w:rPr>
         <w:t xml:space="preserve">"N"</w:t>
@@ -242,31 +218,7 @@
         <w:rPr>
           <w:rStyle w:val="NormalTok"/>
         </w:rPr>
-        <w:t xml:space="preserve">, </w:t>
-      </w:r>
-      <w:r>
-        <w:rPr>
-          <w:rStyle w:val="StringTok"/>
-        </w:rPr>
-        <w:t xml:space="preserve">"P"</w:t>
-      </w:r>
-      <w:r>
-        <w:rPr>
-          <w:rStyle w:val="NormalTok"/>
-        </w:rPr>
-        <w:t xml:space="preserve">, </w:t>
-      </w:r>
-      <w:r>
-        <w:rPr>
-          <w:rStyle w:val="StringTok"/>
-        </w:rPr>
-        <w:t xml:space="preserve">"O"</w:t>
-      </w:r>
-      <w:r>
-        <w:rPr>
-          <w:rStyle w:val="NormalTok"/>
-        </w:rPr>
-        <w:t xml:space="preserve">)) </w:t>
+        <w:t xml:space="preserve">) </w:t>
       </w:r>
       <w:r>
         <w:rPr>
@@ -767,7 +719,7 @@
         <w:rPr>
           <w:rStyle w:val="NormalTok"/>
         </w:rPr>
-        <w:t xml:space="preserve">fsb.weeds.N </w:t>
+        <w:t xml:space="preserve">weeds.lm1 </w:t>
       </w:r>
       <w:r>
         <w:rPr>
@@ -779,13 +731,37 @@
         <w:rPr>
           <w:rStyle w:val="NormalTok"/>
         </w:rPr>
-        <w:t xml:space="preserve"> fsb </w:t>
+        <w:t xml:space="preserve"> </w:t>
+      </w:r>
+      <w:r>
+        <w:rPr>
+          <w:rStyle w:val="FunctionTok"/>
+        </w:rPr>
+        <w:t xml:space="preserve">lm</w:t>
+      </w:r>
+      <w:r>
+        <w:rPr>
+          <w:rStyle w:val="NormalTok"/>
+        </w:rPr>
+        <w:t xml:space="preserve">(</w:t>
+      </w:r>
+      <w:r>
+        <w:rPr>
+          <w:rStyle w:val="FunctionTok"/>
+        </w:rPr>
+        <w:t xml:space="preserve">log</w:t>
+      </w:r>
+      <w:r>
+        <w:rPr>
+          <w:rStyle w:val="NormalTok"/>
+        </w:rPr>
+        <w:t xml:space="preserve">(weed.biomass.g.per.sq.m </w:t>
       </w:r>
       <w:r>
         <w:rPr>
           <w:rStyle w:val="SpecialCharTok"/>
         </w:rPr>
-        <w:t xml:space="preserve">%&gt;%</w:t>
+        <w:t xml:space="preserve">+</w:t>
       </w:r>
       <w:r>
         <w:rPr>
@@ -795,9 +771,108 @@
       </w:r>
       <w:r>
         <w:rPr>
+          <w:rStyle w:val="DecValTok"/>
+        </w:rPr>
+        <w:t xml:space="preserve">1</w:t>
+      </w:r>
+      <w:r>
+        <w:rPr>
+          <w:rStyle w:val="NormalTok"/>
+        </w:rPr>
+        <w:t xml:space="preserve">) </w:t>
+      </w:r>
+      <w:r>
+        <w:rPr>
+          <w:rStyle w:val="SpecialCharTok"/>
+        </w:rPr>
+        <w:t xml:space="preserve">~</w:t>
+      </w:r>
+      <w:r>
+        <w:rPr>
+          <w:rStyle w:val="NormalTok"/>
+        </w:rPr>
+        <w:t xml:space="preserve"> </w:t>
+      </w:r>
+      <w:r>
+        <w:rPr>
           <w:rStyle w:val="FunctionTok"/>
         </w:rPr>
-        <w:t xml:space="preserve">filter</w:t>
+        <w:t xml:space="preserve">as.factor</w:t>
+      </w:r>
+      <w:r>
+        <w:rPr>
+          <w:rStyle w:val="NormalTok"/>
+        </w:rPr>
+        <w:t xml:space="preserve">(block) </w:t>
+      </w:r>
+      <w:r>
+        <w:rPr>
+          <w:rStyle w:val="SpecialCharTok"/>
+        </w:rPr>
+        <w:t xml:space="preserve">+</w:t>
+      </w:r>
+      <w:r>
+        <w:rPr>
+          <w:rStyle w:val="NormalTok"/>
+        </w:rPr>
+        <w:t xml:space="preserve"> treatment </w:t>
+      </w:r>
+      <w:r>
+        <w:rPr>
+          <w:rStyle w:val="SpecialCharTok"/>
+        </w:rPr>
+        <w:t xml:space="preserve">+</w:t>
+      </w:r>
+      <w:r>
+        <w:rPr>
+          <w:rStyle w:val="NormalTok"/>
+        </w:rPr>
+        <w:t xml:space="preserve"> crop.biomass.g.per.sq.m, </w:t>
+      </w:r>
+      <w:r>
+        <w:rPr>
+          <w:rStyle w:val="AttributeTok"/>
+        </w:rPr>
+        <w:t xml:space="preserve">data =</w:t>
+      </w:r>
+      <w:r>
+        <w:rPr>
+          <w:rStyle w:val="NormalTok"/>
+        </w:rPr>
+        <w:t xml:space="preserve"> fsb)</w:t>
+      </w:r>
+      <w:r>
+        <w:br/>
+      </w:r>
+      <w:r>
+        <w:br/>
+      </w:r>
+      <w:r>
+        <w:br/>
+      </w:r>
+      <w:r>
+        <w:rPr>
+          <w:rStyle w:val="NormalTok"/>
+        </w:rPr>
+        <w:t xml:space="preserve">weeds.lm2 </w:t>
+      </w:r>
+      <w:r>
+        <w:rPr>
+          <w:rStyle w:val="OtherTok"/>
+        </w:rPr>
+        <w:t xml:space="preserve">&lt;-</w:t>
+      </w:r>
+      <w:r>
+        <w:rPr>
+          <w:rStyle w:val="NormalTok"/>
+        </w:rPr>
+        <w:t xml:space="preserve"> </w:t>
+      </w:r>
+      <w:r>
+        <w:rPr>
+          <w:rStyle w:val="FunctionTok"/>
+        </w:rPr>
+        <w:t xml:space="preserve">lm</w:t>
       </w:r>
       <w:r>
         <w:rPr>
@@ -807,21 +882,45 @@
       </w:r>
       <w:r>
         <w:rPr>
+          <w:rStyle w:val="FunctionTok"/>
+        </w:rPr>
+        <w:t xml:space="preserve">log</w:t>
+      </w:r>
+      <w:r>
+        <w:rPr>
+          <w:rStyle w:val="NormalTok"/>
+        </w:rPr>
+        <w:t xml:space="preserve">(weed.biomass.g.per.sq.m </w:t>
+      </w:r>
+      <w:r>
+        <w:rPr>
           <w:rStyle w:val="SpecialCharTok"/>
         </w:rPr>
-        <w:t xml:space="preserve">!</w:t>
-      </w:r>
-      <w:r>
-        <w:rPr>
-          <w:rStyle w:val="NormalTok"/>
-        </w:rPr>
-        <w:t xml:space="preserve">treatment </w:t>
+        <w:t xml:space="preserve">+</w:t>
+      </w:r>
+      <w:r>
+        <w:rPr>
+          <w:rStyle w:val="NormalTok"/>
+        </w:rPr>
+        <w:t xml:space="preserve"> </w:t>
+      </w:r>
+      <w:r>
+        <w:rPr>
+          <w:rStyle w:val="DecValTok"/>
+        </w:rPr>
+        <w:t xml:space="preserve">1</w:t>
+      </w:r>
+      <w:r>
+        <w:rPr>
+          <w:rStyle w:val="NormalTok"/>
+        </w:rPr>
+        <w:t xml:space="preserve">) </w:t>
       </w:r>
       <w:r>
         <w:rPr>
           <w:rStyle w:val="SpecialCharTok"/>
         </w:rPr>
-        <w:t xml:space="preserve">%in%</w:t>
+        <w:t xml:space="preserve">~</w:t>
       </w:r>
       <w:r>
         <w:rPr>
@@ -833,91 +932,13 @@
         <w:rPr>
           <w:rStyle w:val="FunctionTok"/>
         </w:rPr>
-        <w:t xml:space="preserve">c</w:t>
-      </w:r>
-      <w:r>
-        <w:rPr>
-          <w:rStyle w:val="NormalTok"/>
-        </w:rPr>
-        <w:t xml:space="preserve">(</w:t>
-      </w:r>
-      <w:r>
-        <w:rPr>
-          <w:rStyle w:val="StringTok"/>
-        </w:rPr>
-        <w:t xml:space="preserve">"P"</w:t>
-      </w:r>
-      <w:r>
-        <w:rPr>
-          <w:rStyle w:val="NormalTok"/>
-        </w:rPr>
-        <w:t xml:space="preserve">, </w:t>
-      </w:r>
-      <w:r>
-        <w:rPr>
-          <w:rStyle w:val="StringTok"/>
-        </w:rPr>
-        <w:t xml:space="preserve">"O"</w:t>
-      </w:r>
-      <w:r>
-        <w:rPr>
-          <w:rStyle w:val="NormalTok"/>
-        </w:rPr>
-        <w:t xml:space="preserve">)) </w:t>
-      </w:r>
-      <w:r>
-        <w:rPr>
-          <w:rStyle w:val="CommentTok"/>
-        </w:rPr>
-        <w:t xml:space="preserve">#retain the first control treatment only</w:t>
-      </w:r>
-      <w:r>
-        <w:br/>
-      </w:r>
-      <w:r>
-        <w:br/>
-      </w:r>
-      <w:r>
-        <w:rPr>
-          <w:rStyle w:val="NormalTok"/>
-        </w:rPr>
-        <w:t xml:space="preserve">weeds.lm1 </w:t>
-      </w:r>
-      <w:r>
-        <w:rPr>
-          <w:rStyle w:val="OtherTok"/>
-        </w:rPr>
-        <w:t xml:space="preserve">&lt;-</w:t>
-      </w:r>
-      <w:r>
-        <w:rPr>
-          <w:rStyle w:val="NormalTok"/>
-        </w:rPr>
-        <w:t xml:space="preserve"> </w:t>
-      </w:r>
-      <w:r>
-        <w:rPr>
-          <w:rStyle w:val="FunctionTok"/>
-        </w:rPr>
-        <w:t xml:space="preserve">lm</w:t>
-      </w:r>
-      <w:r>
-        <w:rPr>
-          <w:rStyle w:val="NormalTok"/>
-        </w:rPr>
-        <w:t xml:space="preserve">(</w:t>
-      </w:r>
-      <w:r>
-        <w:rPr>
-          <w:rStyle w:val="FunctionTok"/>
-        </w:rPr>
-        <w:t xml:space="preserve">log</w:t>
-      </w:r>
-      <w:r>
-        <w:rPr>
-          <w:rStyle w:val="NormalTok"/>
-        </w:rPr>
-        <w:t xml:space="preserve">(weed.biomass.g.per.sq.m </w:t>
+        <w:t xml:space="preserve">as.factor</w:t>
+      </w:r>
+      <w:r>
+        <w:rPr>
+          <w:rStyle w:val="NormalTok"/>
+        </w:rPr>
+        <w:t xml:space="preserve">(block) </w:t>
       </w:r>
       <w:r>
         <w:rPr>
@@ -929,67 +950,7 @@
         <w:rPr>
           <w:rStyle w:val="NormalTok"/>
         </w:rPr>
-        <w:t xml:space="preserve"> </w:t>
-      </w:r>
-      <w:r>
-        <w:rPr>
-          <w:rStyle w:val="DecValTok"/>
-        </w:rPr>
-        <w:t xml:space="preserve">1</w:t>
-      </w:r>
-      <w:r>
-        <w:rPr>
-          <w:rStyle w:val="NormalTok"/>
-        </w:rPr>
-        <w:t xml:space="preserve">) </w:t>
-      </w:r>
-      <w:r>
-        <w:rPr>
-          <w:rStyle w:val="SpecialCharTok"/>
-        </w:rPr>
-        <w:t xml:space="preserve">~</w:t>
-      </w:r>
-      <w:r>
-        <w:rPr>
-          <w:rStyle w:val="NormalTok"/>
-        </w:rPr>
-        <w:t xml:space="preserve"> </w:t>
-      </w:r>
-      <w:r>
-        <w:rPr>
-          <w:rStyle w:val="FunctionTok"/>
-        </w:rPr>
-        <w:t xml:space="preserve">as.factor</w:t>
-      </w:r>
-      <w:r>
-        <w:rPr>
-          <w:rStyle w:val="NormalTok"/>
-        </w:rPr>
-        <w:t xml:space="preserve">(block) </w:t>
-      </w:r>
-      <w:r>
-        <w:rPr>
-          <w:rStyle w:val="SpecialCharTok"/>
-        </w:rPr>
-        <w:t xml:space="preserve">+</w:t>
-      </w:r>
-      <w:r>
-        <w:rPr>
-          <w:rStyle w:val="NormalTok"/>
-        </w:rPr>
-        <w:t xml:space="preserve"> treatment </w:t>
-      </w:r>
-      <w:r>
-        <w:rPr>
-          <w:rStyle w:val="SpecialCharTok"/>
-        </w:rPr>
-        <w:t xml:space="preserve">+</w:t>
-      </w:r>
-      <w:r>
-        <w:rPr>
-          <w:rStyle w:val="NormalTok"/>
-        </w:rPr>
-        <w:t xml:space="preserve"> crop.biomass.g.per.sq.m, </w:t>
+        <w:t xml:space="preserve"> treatment , </w:t>
       </w:r>
       <w:r>
         <w:rPr>
@@ -1001,130 +962,7 @@
         <w:rPr>
           <w:rStyle w:val="NormalTok"/>
         </w:rPr>
-        <w:t xml:space="preserve"> fsb.weeds.N)</w:t>
-      </w:r>
-      <w:r>
-        <w:br/>
-      </w:r>
-      <w:r>
-        <w:br/>
-      </w:r>
-      <w:r>
-        <w:br/>
-      </w:r>
-      <w:r>
-        <w:rPr>
-          <w:rStyle w:val="NormalTok"/>
-        </w:rPr>
-        <w:t xml:space="preserve">weeds.lm2 </w:t>
-      </w:r>
-      <w:r>
-        <w:rPr>
-          <w:rStyle w:val="OtherTok"/>
-        </w:rPr>
-        <w:t xml:space="preserve">&lt;-</w:t>
-      </w:r>
-      <w:r>
-        <w:rPr>
-          <w:rStyle w:val="NormalTok"/>
-        </w:rPr>
-        <w:t xml:space="preserve"> </w:t>
-      </w:r>
-      <w:r>
-        <w:rPr>
-          <w:rStyle w:val="FunctionTok"/>
-        </w:rPr>
-        <w:t xml:space="preserve">lm</w:t>
-      </w:r>
-      <w:r>
-        <w:rPr>
-          <w:rStyle w:val="NormalTok"/>
-        </w:rPr>
-        <w:t xml:space="preserve">(</w:t>
-      </w:r>
-      <w:r>
-        <w:rPr>
-          <w:rStyle w:val="FunctionTok"/>
-        </w:rPr>
-        <w:t xml:space="preserve">log</w:t>
-      </w:r>
-      <w:r>
-        <w:rPr>
-          <w:rStyle w:val="NormalTok"/>
-        </w:rPr>
-        <w:t xml:space="preserve">(weed.biomass.g.per.sq.m </w:t>
-      </w:r>
-      <w:r>
-        <w:rPr>
-          <w:rStyle w:val="SpecialCharTok"/>
-        </w:rPr>
-        <w:t xml:space="preserve">+</w:t>
-      </w:r>
-      <w:r>
-        <w:rPr>
-          <w:rStyle w:val="NormalTok"/>
-        </w:rPr>
-        <w:t xml:space="preserve"> </w:t>
-      </w:r>
-      <w:r>
-        <w:rPr>
-          <w:rStyle w:val="DecValTok"/>
-        </w:rPr>
-        <w:t xml:space="preserve">1</w:t>
-      </w:r>
-      <w:r>
-        <w:rPr>
-          <w:rStyle w:val="NormalTok"/>
-        </w:rPr>
-        <w:t xml:space="preserve">) </w:t>
-      </w:r>
-      <w:r>
-        <w:rPr>
-          <w:rStyle w:val="SpecialCharTok"/>
-        </w:rPr>
-        <w:t xml:space="preserve">~</w:t>
-      </w:r>
-      <w:r>
-        <w:rPr>
-          <w:rStyle w:val="NormalTok"/>
-        </w:rPr>
-        <w:t xml:space="preserve"> </w:t>
-      </w:r>
-      <w:r>
-        <w:rPr>
-          <w:rStyle w:val="FunctionTok"/>
-        </w:rPr>
-        <w:t xml:space="preserve">as.factor</w:t>
-      </w:r>
-      <w:r>
-        <w:rPr>
-          <w:rStyle w:val="NormalTok"/>
-        </w:rPr>
-        <w:t xml:space="preserve">(block) </w:t>
-      </w:r>
-      <w:r>
-        <w:rPr>
-          <w:rStyle w:val="SpecialCharTok"/>
-        </w:rPr>
-        <w:t xml:space="preserve">+</w:t>
-      </w:r>
-      <w:r>
-        <w:rPr>
-          <w:rStyle w:val="NormalTok"/>
-        </w:rPr>
-        <w:t xml:space="preserve"> treatment , </w:t>
-      </w:r>
-      <w:r>
-        <w:rPr>
-          <w:rStyle w:val="AttributeTok"/>
-        </w:rPr>
-        <w:t xml:space="preserve">data =</w:t>
-      </w:r>
-      <w:r>
-        <w:rPr>
-          <w:rStyle w:val="NormalTok"/>
-        </w:rPr>
-        <w:t xml:space="preserve"> fsb.weeds.N)</w:t>
+        <w:t xml:space="preserve"> fsb)</w:t>
       </w:r>
       <w:r>
         <w:br/>
@@ -1819,7 +1657,7 @@
                 <w:szCs w:val="22"/>
                 <w:color w:val="000000"/>
               </w:rPr>
-              <w:t xml:space="preserve"> 38</w:t>
+              <w:t xml:space="preserve"> 46</w:t>
             </w:r>
           </w:p>
         </w:tc>
@@ -1864,7 +1702,7 @@
                 <w:szCs w:val="22"/>
                 <w:color w:val="000000"/>
               </w:rPr>
-              <w:t xml:space="preserve">  9.692</w:t>
+              <w:t xml:space="preserve">  9.294</w:t>
             </w:r>
           </w:p>
         </w:tc>
@@ -2051,7 +1889,7 @@
                 <w:szCs w:val="22"/>
                 <w:color w:val="000000"/>
               </w:rPr>
-              <w:t xml:space="preserve"> 38</w:t>
+              <w:t xml:space="preserve"> 46</w:t>
             </w:r>
           </w:p>
         </w:tc>
@@ -2096,7 +1934,7 @@
                 <w:szCs w:val="22"/>
                 <w:color w:val="000000"/>
               </w:rPr>
-              <w:t xml:space="preserve">  1.533</w:t>
+              <w:t xml:space="preserve">  1.697</w:t>
             </w:r>
           </w:p>
         </w:tc>
@@ -2141,7 +1979,7 @@
                 <w:szCs w:val="22"/>
                 <w:color w:val="000000"/>
               </w:rPr>
-              <w:t xml:space="preserve"> 0.1504</w:t>
+              <w:t xml:space="preserve"> 0.0939</w:t>
             </w:r>
           </w:p>
         </w:tc>
@@ -2283,7 +2121,7 @@
                 <w:szCs w:val="22"/>
                 <w:color w:val="000000"/>
               </w:rPr>
-              <w:t xml:space="preserve"> 38</w:t>
+              <w:t xml:space="preserve"> 46</w:t>
             </w:r>
           </w:p>
         </w:tc>
@@ -2328,7 +2166,7 @@
                 <w:szCs w:val="22"/>
                 <w:color w:val="000000"/>
               </w:rPr>
-              <w:t xml:space="preserve"> 13.820</w:t>
+              <w:t xml:space="preserve"> 15.001</w:t>
             </w:r>
           </w:p>
         </w:tc>
@@ -2373,7 +2211,7 @@
                 <w:szCs w:val="22"/>
                 <w:color w:val="000000"/>
               </w:rPr>
-              <w:t xml:space="preserve"> 0.0006</w:t>
+              <w:t xml:space="preserve"> 0.0003</w:t>
             </w:r>
           </w:p>
         </w:tc>
@@ -2830,7 +2668,7 @@
                 <w:szCs w:val="22"/>
                 <w:color w:val="000000"/>
               </w:rPr>
-              <w:t xml:space="preserve">  7.086</w:t>
+              <w:t xml:space="preserve">  7.983</w:t>
             </w:r>
           </w:p>
         </w:tc>
@@ -2875,7 +2713,7 @@
                 <w:szCs w:val="22"/>
                 <w:color w:val="000000"/>
               </w:rPr>
-              <w:t xml:space="preserve"> 0.0008</w:t>
+              <w:t xml:space="preserve"> 0.0003</w:t>
             </w:r>
           </w:p>
         </w:tc>
@@ -3062,7 +2900,7 @@
                 <w:szCs w:val="22"/>
                 <w:color w:val="000000"/>
               </w:rPr>
-              <w:t xml:space="preserve"> 12.166</w:t>
+              <w:t xml:space="preserve"> 13.732</w:t>
             </w:r>
           </w:p>
         </w:tc>
@@ -3294,7 +3132,7 @@
                 <w:szCs w:val="22"/>
                 <w:color w:val="000000"/>
               </w:rPr>
-              <w:t xml:space="preserve">  7.643</w:t>
+              <w:t xml:space="preserve"> 11.251</w:t>
             </w:r>
           </w:p>
         </w:tc>
@@ -3339,7 +3177,7 @@
                 <w:szCs w:val="22"/>
                 <w:color w:val="000000"/>
               </w:rPr>
-              <w:t xml:space="preserve"> 0.0090</w:t>
+              <w:t xml:space="preserve"> 0.0019</w:t>
             </w:r>
           </w:p>
         </w:tc>
@@ -3751,7 +3589,7 @@
                 <w:szCs w:val="22"/>
                 <w:color w:val="000000"/>
               </w:rPr>
-              <w:t xml:space="preserve"> 39</w:t>
+              <w:t xml:space="preserve"> 47</w:t>
             </w:r>
           </w:p>
         </w:tc>
@@ -3796,7 +3634,7 @@
                 <w:szCs w:val="22"/>
                 <w:color w:val="000000"/>
               </w:rPr>
-              <w:t xml:space="preserve">  4.676</w:t>
+              <w:t xml:space="preserve">  4.526</w:t>
             </w:r>
           </w:p>
         </w:tc>
@@ -3841,7 +3679,7 @@
                 <w:szCs w:val="22"/>
                 <w:color w:val="000000"/>
               </w:rPr>
-              <w:t xml:space="preserve"> 0.0069</w:t>
+              <w:t xml:space="preserve"> 0.0072</w:t>
             </w:r>
           </w:p>
         </w:tc>
@@ -3983,7 +3821,7 @@
                 <w:szCs w:val="22"/>
                 <w:color w:val="000000"/>
               </w:rPr>
-              <w:t xml:space="preserve"> 39</w:t>
+              <w:t xml:space="preserve"> 47</w:t>
             </w:r>
           </w:p>
         </w:tc>
@@ -4028,7 +3866,7 @@
                 <w:szCs w:val="22"/>
                 <w:color w:val="000000"/>
               </w:rPr>
-              <w:t xml:space="preserve">  1.483</w:t>
+              <w:t xml:space="preserve">  2.137</w:t>
             </w:r>
           </w:p>
         </w:tc>
@@ -4073,7 +3911,7 @@
                 <w:szCs w:val="22"/>
                 <w:color w:val="000000"/>
               </w:rPr>
-              <w:t xml:space="preserve"> 0.1678</w:t>
+              <w:t xml:space="preserve"> 0.0291</w:t>
             </w:r>
           </w:p>
         </w:tc>
@@ -4530,7 +4368,7 @@
                 <w:szCs w:val="22"/>
                 <w:color w:val="000000"/>
               </w:rPr>
-              <w:t xml:space="preserve">  4.013</w:t>
+              <w:t xml:space="preserve">  3.687</w:t>
             </w:r>
           </w:p>
         </w:tc>
@@ -4575,7 +4413,7 @@
                 <w:szCs w:val="22"/>
                 <w:color w:val="000000"/>
               </w:rPr>
-              <w:t xml:space="preserve"> 0.0146</w:t>
+              <w:t xml:space="preserve"> 0.0206</w:t>
             </w:r>
           </w:p>
         </w:tc>
@@ -4762,7 +4600,7 @@
                 <w:szCs w:val="22"/>
                 <w:color w:val="000000"/>
               </w:rPr>
-              <w:t xml:space="preserve"> 13.005</w:t>
+              <w:t xml:space="preserve"> 14.095</w:t>
             </w:r>
           </w:p>
         </w:tc>

</xml_diff>